<commit_message>
update commit on presentations
</commit_message>
<xml_diff>
--- a/mid-season_report/Relatório_final.docx
+++ b/mid-season_report/Relatório_final.docx
@@ -11,18 +11,7 @@
         <w:rPr>
           <w:sz w:val="24"/>
         </w:rPr>
-        <w:t xml:space="preserve">Nome da Equipa: </w:t>
-      </w:r>
-      <w:r>
-        <w:rPr>
-          <w:sz w:val="24"/>
-        </w:rPr>
-        <w:t>Costa&amp;Rocha</w:t>
-      </w:r>
-      <w:r>
-        <w:rPr>
-          <w:sz w:val="24"/>
-        </w:rPr>
+        <w:t>Nome da Equipa: Costa&amp;Rocha</w:t>
         <w:tab/>
         <w:tab/>
         <w:tab/>
@@ -51,7 +40,7 @@
         <w:tblInd w:w="0" w:type="dxa"/>
         <w:tblCellMar>
           <w:top w:w="0" w:type="dxa"/>
-          <w:left w:w="103" w:type="dxa"/>
+          <w:left w:w="98" w:type="dxa"/>
           <w:bottom w:w="0" w:type="dxa"/>
           <w:right w:w="108" w:type="dxa"/>
         </w:tblCellMar>
@@ -77,7 +66,7 @@
             </w:tcBorders>
             <w:shd w:color="auto" w:fill="913B17" w:val="clear"/>
             <w:tcMar>
-              <w:left w:w="103" w:type="dxa"/>
+              <w:left w:w="98" w:type="dxa"/>
             </w:tcMar>
             <w:vAlign w:val="center"/>
           </w:tcPr>
@@ -99,16 +88,7 @@
                 <w:color w:val="FFFFFF" w:themeColor="background1"/>
                 <w:sz w:val="24"/>
               </w:rPr>
-              <w:t>Evolução da solu</w:t>
-            </w:r>
-            <w:r>
-              <w:rPr>
-                <w:b/>
-                <w:bCs/>
-                <w:color w:val="FFFFFF" w:themeColor="background1"/>
-                <w:sz w:val="24"/>
-              </w:rPr>
-              <w:t>ção</w:t>
+              <w:t>Evolução da solução</w:t>
             </w:r>
           </w:p>
         </w:tc>
@@ -129,7 +109,7 @@
             </w:tcBorders>
             <w:shd w:color="auto" w:fill="FFFFFF" w:themeFill="background1" w:val="clear"/>
             <w:tcMar>
-              <w:left w:w="103" w:type="dxa"/>
+              <w:left w:w="98" w:type="dxa"/>
             </w:tcMar>
             <w:vAlign w:val="center"/>
           </w:tcPr>
@@ -158,14 +138,17 @@
             <w:pPr>
               <w:pStyle w:val="Normal"/>
               <w:spacing w:lineRule="auto" w:line="240" w:before="0" w:after="0"/>
-              <w:rPr>
-                <w:b/>
+              <w:rPr/>
+            </w:pPr>
+            <w:r>
+              <w:rPr>
                 <w:b/>
                 <w:bCs/>
                 <w:color w:val="000000"/>
                 <w:sz w:val="24"/>
               </w:rPr>
-            </w:pPr>
+              <w:t xml:space="preserve">A equipa conseguiu concretizar uma Pipeline de identificação de períodos de passada, extração de features por janela e classificação de utilizador, com muito bons resultados, com accuracy de 94,5% no dataset de treino. No dataset de teste, em todas as 10 sessões foi identificado o utilizador 18, com probabilidade 1 </w:t>
+            </w:r>
             <w:r>
               <w:rPr>
                 <w:b/>
@@ -173,7 +156,7 @@
                 <w:color w:val="000000"/>
                 <w:sz w:val="24"/>
               </w:rPr>
-              <w:t>A equipa conseguiu concretizar uma Pipeline de identificação de períodos de passada, extração de features por janela e classificação de utilizador, com muito bons resultados, com accuracy de 94,5% no dataset de treino. No dataset de teste, em todas as 10 sessões foi identificado o utilizador 18, com probabilidade 1.</w:t>
+              <w:t>para cada</w:t>
             </w:r>
           </w:p>
           <w:p>
@@ -256,7 +239,7 @@
             </w:tcBorders>
             <w:shd w:color="auto" w:fill="913B17" w:val="clear"/>
             <w:tcMar>
-              <w:left w:w="103" w:type="dxa"/>
+              <w:left w:w="98" w:type="dxa"/>
             </w:tcMar>
             <w:vAlign w:val="center"/>
           </w:tcPr>
@@ -297,7 +280,7 @@
             </w:tcBorders>
             <w:shd w:color="auto" w:fill="FFFFFF" w:themeFill="background1" w:val="clear"/>
             <w:tcMar>
-              <w:left w:w="103" w:type="dxa"/>
+              <w:left w:w="98" w:type="dxa"/>
             </w:tcMar>
             <w:vAlign w:val="center"/>
           </w:tcPr>
@@ -305,22 +288,16 @@
             <w:pPr>
               <w:pStyle w:val="Normal"/>
               <w:spacing w:lineRule="auto" w:line="240" w:before="0" w:after="0"/>
-              <w:rPr>
-                <w:b/>
+              <w:rPr/>
+            </w:pPr>
+            <w:r>
+              <w:rPr>
                 <w:b/>
                 <w:bCs/>
                 <w:color w:val="000000"/>
                 <w:sz w:val="24"/>
               </w:rPr>
-            </w:pPr>
-            <w:r>
-              <w:rPr>
-                <w:b/>
-                <w:bCs/>
-                <w:color w:val="000000"/>
-                <w:sz w:val="24"/>
-              </w:rPr>
-              <w:t>Após a entrega de novo dataset para o desafio, este tornou-se mais acessível e adequado para os objetivos finais pretendidos. A identificação de utilizador passa por um passo de identificação de períodos de marcha. Este passo foi feito de forma não supervisionada com clustering, tendo sido complicado para ajustar empiricamente os parâmetros de seleção.</w:t>
+              <w:t>Após a entrega de novo dataset para o desafio, este tornou-se mais acessível e adequado para os objetivos finais pretendidos. A identificação de utilizador passa por um passo de identificação de períodos de marcha. Este passo foi feito de forma não supervisionada com clustering, tendo sido complicado ajustar empiricamente os parâmetros de seleção.</w:t>
             </w:r>
           </w:p>
           <w:p>
@@ -425,7 +402,7 @@
             </w:tcBorders>
             <w:shd w:color="auto" w:fill="913B17" w:val="clear"/>
             <w:tcMar>
-              <w:left w:w="103" w:type="dxa"/>
+              <w:left w:w="98" w:type="dxa"/>
             </w:tcMar>
             <w:vAlign w:val="center"/>
           </w:tcPr>
@@ -467,7 +444,7 @@
             </w:tcBorders>
             <w:shd w:color="auto" w:fill="FFFFFF" w:themeFill="background1" w:val="clear"/>
             <w:tcMar>
-              <w:left w:w="103" w:type="dxa"/>
+              <w:left w:w="98" w:type="dxa"/>
             </w:tcMar>
             <w:vAlign w:val="center"/>
           </w:tcPr>
@@ -475,31 +452,16 @@
             <w:pPr>
               <w:pStyle w:val="Normal"/>
               <w:spacing w:lineRule="auto" w:line="240" w:before="0" w:after="0"/>
-              <w:rPr>
-                <w:b/>
+              <w:rPr/>
+            </w:pPr>
+            <w:r>
+              <w:rPr>
                 <w:b/>
                 <w:bCs/>
                 <w:color w:val="000000"/>
                 <w:sz w:val="24"/>
               </w:rPr>
-            </w:pPr>
-            <w:r>
-              <w:rPr>
-                <w:b/>
-                <w:bCs/>
-                <w:color w:val="000000"/>
-                <w:sz w:val="24"/>
-              </w:rPr>
-              <w:t xml:space="preserve">A utilização de um dataset etiquetado por períodos e tipos de atividade (sentado, em andamento, a correr, etc.) apressenta-se como o seguinte passo do desafio, permitindo a </w:t>
-            </w:r>
-            <w:r>
-              <w:rPr>
-                <w:b/>
-                <w:bCs/>
-                <w:color w:val="000000"/>
-                <w:sz w:val="24"/>
-              </w:rPr>
-              <w:t>identificação de utilizador e a atividade realizada.</w:t>
+              <w:t>A utilização de um dataset etiquetado por períodos e tipos de atividade (sentado, em andamento, a correr, etc.) apresenta-se como o seguinte passo do desafio, permitindo a identificação de utilizador e a atividade realizada.</w:t>
             </w:r>
           </w:p>
           <w:p>
@@ -751,6 +713,7 @@
       <w:pStyle w:val="Footer"/>
       <w:tabs>
         <w:tab w:val="center" w:pos="4252" w:leader="none"/>
+        <w:tab w:val="right" w:pos="8504" w:leader="none"/>
         <w:tab w:val="right" w:pos="8930" w:leader="none"/>
       </w:tabs>
       <w:rPr>
@@ -769,9 +732,9 @@
                 <wp:align>left</wp:align>
               </wp:positionH>
               <wp:positionV relativeFrom="paragraph">
-                <wp:posOffset>225425</wp:posOffset>
+                <wp:posOffset>226060</wp:posOffset>
               </wp:positionV>
-              <wp:extent cx="5676265" cy="1270"/>
+              <wp:extent cx="5676900" cy="1905"/>
               <wp:effectExtent l="0" t="0" r="0" b="0"/>
               <wp:wrapNone/>
               <wp:docPr id="4" name="Straight Connector 4"/>
@@ -782,7 +745,7 @@
                     <wps:spPr>
                       <a:xfrm>
                         <a:off x="0" y="0"/>
-                        <a:ext cx="5675760" cy="720"/>
+                        <a:ext cx="5676120" cy="0"/>
                       </a:xfrm>
                       <a:prstGeom prst="line">
                         <a:avLst/>
@@ -814,7 +777,7 @@
         </mc:Choice>
         <mc:Fallback>
           <w:pict>
-            <v:line id="shape_0" from="9pt,17.75pt" to="455.85pt,17.75pt" ID="Straight Connector 4" stroked="t" style="position:absolute;mso-position-horizontal:left;mso-position-horizontal-relative:margin" wp14:anchorId="3363238D">
+            <v:line id="shape_0" from="9pt,17.8pt" to="455.9pt,17.8pt" ID="Straight Connector 4" stroked="t" style="position:absolute;mso-position-horizontal:left;mso-position-horizontal-relative:margin" wp14:anchorId="3363238D">
               <v:stroke color="#913b17" weight="12600" joinstyle="miter" endcap="flat"/>
               <v:fill o:detectmouseclick="t" on="false"/>
             </v:line>
@@ -899,9 +862,9 @@
                 <wp:posOffset>9525</wp:posOffset>
               </wp:positionH>
               <wp:positionV relativeFrom="paragraph">
-                <wp:posOffset>240030</wp:posOffset>
+                <wp:posOffset>240665</wp:posOffset>
               </wp:positionV>
-              <wp:extent cx="5675630" cy="1270"/>
+              <wp:extent cx="5676265" cy="1905"/>
               <wp:effectExtent l="0" t="0" r="0" b="0"/>
               <wp:wrapNone/>
               <wp:docPr id="1" name="Straight Connector 36"/>
@@ -912,7 +875,7 @@
                     <wps:spPr>
                       <a:xfrm>
                         <a:off x="0" y="0"/>
-                        <a:ext cx="5675040" cy="720"/>
+                        <a:ext cx="5675760" cy="0"/>
                       </a:xfrm>
                       <a:prstGeom prst="line">
                         <a:avLst/>
@@ -944,7 +907,7 @@
         </mc:Choice>
         <mc:Fallback>
           <w:pict>
-            <v:line id="shape_0" from="0.75pt,18.9pt" to="447.55pt,18.9pt" ID="Straight Connector 36" stroked="t" style="position:absolute;mso-position-horizontal-relative:margin" wp14:anchorId="467E4E22">
+            <v:line id="shape_0" from="0.75pt,18.95pt" to="447.6pt,18.95pt" ID="Straight Connector 36" stroked="t" style="position:absolute;mso-position-horizontal-relative:margin" wp14:anchorId="467E4E22">
               <v:stroke color="#913b17" weight="12600" joinstyle="miter" endcap="flat"/>
               <v:fill o:detectmouseclick="t" on="false"/>
             </v:line>
@@ -1058,7 +1021,6 @@
     <w:rPrDefault>
       <w:rPr>
         <w:rFonts w:ascii="Calibri" w:hAnsi="Calibri" w:eastAsia="Calibri" w:cs="" w:asciiTheme="minorHAnsi" w:cstheme="minorBidi" w:eastAsiaTheme="minorHAnsi" w:hAnsiTheme="minorHAnsi"/>
-        <w:sz w:val="22"/>
         <w:szCs w:val="22"/>
         <w:lang w:val="pt-PT" w:eastAsia="en-US" w:bidi="ar-SA"/>
       </w:rPr>
@@ -1455,7 +1417,7 @@
     </w:pPr>
     <w:rPr>
       <w:rFonts w:ascii="Calibri" w:hAnsi="Calibri" w:eastAsia="Calibri" w:cs="" w:asciiTheme="minorHAnsi" w:cstheme="minorBidi" w:eastAsiaTheme="minorHAnsi" w:hAnsiTheme="minorHAnsi"/>
-      <w:color w:val="auto"/>
+      <w:color w:val="00000A"/>
       <w:kern w:val="0"/>
       <w:sz w:val="22"/>
       <w:szCs w:val="22"/>

</xml_diff>